<commit_message>
Añadidos parte V y VI
</commit_message>
<xml_diff>
--- a/ED-Plantilla_Propuesta_(Entrega_1) .docx
+++ b/ED-Plantilla_Propuesta_(Entrega_1) .docx
@@ -923,7 +923,23 @@
           <w:color w:val="000000"/>
           <w:lang w:val="es-CO"/>
         </w:rPr>
-        <w:t xml:space="preserve">Los requerimientos funcionales de un sistema, son aquellos que describen </w:t>
+        <w:t xml:space="preserve">Los requerimientos funcionales de un </w:t>
+      </w:r>
+      <w:proofErr w:type="gramStart"/>
+      <w:r>
+        <w:rPr>
+          <w:color w:val="000000"/>
+          <w:lang w:val="es-CO"/>
+        </w:rPr>
+        <w:t>sistema,</w:t>
+      </w:r>
+      <w:proofErr w:type="gramEnd"/>
+      <w:r>
+        <w:rPr>
+          <w:color w:val="000000"/>
+          <w:lang w:val="es-CO"/>
+        </w:rPr>
+        <w:t xml:space="preserve"> son aquellos que describen </w:t>
       </w:r>
       <w:r>
         <w:rPr>
@@ -1099,12 +1115,14 @@
           <w:lang w:val="es-ES"/>
         </w:rPr>
       </w:pPr>
+      <w:proofErr w:type="gramStart"/>
       <w:r>
         <w:rPr>
           <w:lang w:val="es-ES"/>
         </w:rPr>
         <w:t>Título del Proyecto a Realizar</w:t>
       </w:r>
+      <w:proofErr w:type="gramEnd"/>
     </w:p>
     <w:p>
       <w:pPr>
@@ -1189,7 +1207,21 @@
         <w:rPr>
           <w:lang w:val="es-CO"/>
         </w:rPr>
-        <w:t>, en cambio usar por e</w:t>
+        <w:t xml:space="preserve">, en cambio </w:t>
+      </w:r>
+      <w:proofErr w:type="gramStart"/>
+      <w:r>
+        <w:rPr>
+          <w:lang w:val="es-CO"/>
+        </w:rPr>
+        <w:t>usar</w:t>
+      </w:r>
+      <w:proofErr w:type="gramEnd"/>
+      <w:r>
+        <w:rPr>
+          <w:lang w:val="es-CO"/>
+        </w:rPr>
+        <w:t xml:space="preserve"> por e</w:t>
       </w:r>
       <w:r>
         <w:rPr>
@@ -1597,7 +1629,23 @@
           <w:highlight w:val="white"/>
           <w:lang w:val="es-CO"/>
         </w:rPr>
-        <w:t>También, para facilitar su implementación, se deja abierta la opción a que se apoyen en el uso de sistemas manejadores de bases de datos, o se haga almacenamiento por archivo, de objetos u otra estrategia que les convenga, siempre que se garantice la implementación y uso de las estructuras de datos vistas en clase  en memoria.</w:t>
+        <w:t xml:space="preserve">También, para facilitar su implementación, se deja abierta la opción a que se apoyen en el uso de sistemas manejadores de bases de datos, o se haga almacenamiento por archivo, de objetos u otra estrategia que les convenga, siempre que se garantice la implementación y uso de las estructuras de datos vistas en </w:t>
+      </w:r>
+      <w:proofErr w:type="gramStart"/>
+      <w:r>
+        <w:rPr>
+          <w:highlight w:val="white"/>
+          <w:lang w:val="es-CO"/>
+        </w:rPr>
+        <w:t>clase  en</w:t>
+      </w:r>
+      <w:proofErr w:type="gramEnd"/>
+      <w:r>
+        <w:rPr>
+          <w:highlight w:val="white"/>
+          <w:lang w:val="es-CO"/>
+        </w:rPr>
+        <w:t xml:space="preserve"> memoria.</w:t>
       </w:r>
     </w:p>
     <w:p>
@@ -1732,6 +1780,255 @@
     </w:p>
     <w:p>
       <w:pPr>
+        <w:rPr>
+          <w:lang w:val="es-CO"/>
+        </w:rPr>
+      </w:pPr>
+      <w:r>
+        <w:rPr>
+          <w:lang w:val="es-CO"/>
+        </w:rPr>
+        <w:t xml:space="preserve">La interfaz de usuario se enfatiza en en el uso de tres paneles dentro de una ventana, el primer panel se encuentra dedicado a la programación en sintaxis de Brainfuck++, el segundo a las entradas y el tercero a la salida del programa. </w:t>
+      </w:r>
+    </w:p>
+    <w:p>
+      <w:pPr>
+        <w:rPr>
+          <w:lang w:val="es-CO"/>
+        </w:rPr>
+      </w:pPr>
+    </w:p>
+    <w:p>
+      <w:pPr>
+        <w:rPr>
+          <w:lang w:val="es-CO"/>
+        </w:rPr>
+      </w:pPr>
+      <w:r>
+        <w:rPr>
+          <w:lang w:val="es-CO"/>
+        </w:rPr>
+        <w:t xml:space="preserve">La ventana tambien contiene una cinta de opciones, en la cual se podrán ejecutar distintas acciones como abrir, guardar, cerrar, deshacer, rehacer y correr.  Está interfaz </w:t>
+      </w:r>
+      <w:r>
+        <w:rPr>
+          <w:lang w:val="es-CO"/>
+        </w:rPr>
+        <w:t xml:space="preserve">podrá cambiar </w:t>
+      </w:r>
+      <w:proofErr w:type="gramStart"/>
+      <w:r>
+        <w:rPr>
+          <w:lang w:val="es-CO"/>
+        </w:rPr>
+        <w:t>de acuerdo a</w:t>
+      </w:r>
+      <w:proofErr w:type="gramEnd"/>
+      <w:r>
+        <w:rPr>
+          <w:lang w:val="es-CO"/>
+        </w:rPr>
+        <w:t xml:space="preserve"> las nuevas implementaciones del software.</w:t>
+      </w:r>
+    </w:p>
+    <w:p>
+      <w:pPr>
+        <w:rPr>
+          <w:lang w:val="es-CO"/>
+        </w:rPr>
+      </w:pPr>
+    </w:p>
+    <w:p>
+      <w:pPr>
+        <w:rPr>
+          <w:lang w:val="es-CO"/>
+        </w:rPr>
+      </w:pPr>
+      <w:r>
+        <w:rPr>
+          <w:lang w:val="es-CO"/>
+        </w:rPr>
+        <w:t>Primer Mockup:</w:t>
+      </w:r>
+    </w:p>
+    <w:p>
+      <w:pPr>
+        <w:rPr>
+          <w:lang w:val="es-CO"/>
+        </w:rPr>
+      </w:pPr>
+      <w:r>
+        <w:rPr>
+          <w:noProof/>
+          <w:lang w:val="es-CO"/>
+        </w:rPr>
+        <w:drawing>
+          <wp:inline distT="0" distB="0" distL="0" distR="0" wp14:anchorId="49310940" wp14:editId="02694D13">
+            <wp:extent cx="3200400" cy="2062480"/>
+            <wp:effectExtent l="0" t="0" r="0" b="0"/>
+            <wp:docPr id="2" name="Imagen 2" descr="Captura de pantalla de un celular&#10;&#10;Descripción generada automáticamente"/>
+            <wp:cNvGraphicFramePr>
+              <a:graphicFrameLocks xmlns:a="http://schemas.openxmlformats.org/drawingml/2006/main" noChangeAspect="1"/>
+            </wp:cNvGraphicFramePr>
+            <a:graphic xmlns:a="http://schemas.openxmlformats.org/drawingml/2006/main">
+              <a:graphicData uri="http://schemas.openxmlformats.org/drawingml/2006/picture">
+                <pic:pic xmlns:pic="http://schemas.openxmlformats.org/drawingml/2006/picture">
+                  <pic:nvPicPr>
+                    <pic:cNvPr id="2" name="Mockup1.jpg"/>
+                    <pic:cNvPicPr/>
+                  </pic:nvPicPr>
+                  <pic:blipFill>
+                    <a:blip r:embed="rId9">
+                      <a:extLst>
+                        <a:ext uri="{28A0092B-C50C-407E-A947-70E740481C1C}">
+                          <a14:useLocalDpi xmlns:a14="http://schemas.microsoft.com/office/drawing/2010/main" val="0"/>
+                        </a:ext>
+                      </a:extLst>
+                    </a:blip>
+                    <a:stretch>
+                      <a:fillRect/>
+                    </a:stretch>
+                  </pic:blipFill>
+                  <pic:spPr>
+                    <a:xfrm>
+                      <a:off x="0" y="0"/>
+                      <a:ext cx="3200400" cy="2062480"/>
+                    </a:xfrm>
+                    <a:prstGeom prst="rect">
+                      <a:avLst/>
+                    </a:prstGeom>
+                  </pic:spPr>
+                </pic:pic>
+              </a:graphicData>
+            </a:graphic>
+          </wp:inline>
+        </w:drawing>
+      </w:r>
+    </w:p>
+    <w:p>
+      <w:pPr>
+        <w:rPr>
+          <w:lang w:val="es-CO"/>
+        </w:rPr>
+      </w:pPr>
+    </w:p>
+    <w:p>
+      <w:pPr>
+        <w:rPr>
+          <w:lang w:val="es-CO"/>
+        </w:rPr>
+      </w:pPr>
+    </w:p>
+    <w:p>
+      <w:pPr>
+        <w:rPr>
+          <w:lang w:val="es-CO"/>
+        </w:rPr>
+      </w:pPr>
+    </w:p>
+    <w:p>
+      <w:pPr>
+        <w:rPr>
+          <w:lang w:val="es-CO"/>
+        </w:rPr>
+      </w:pPr>
+    </w:p>
+    <w:p>
+      <w:pPr>
+        <w:rPr>
+          <w:lang w:val="es-CO"/>
+        </w:rPr>
+      </w:pPr>
+    </w:p>
+    <w:p>
+      <w:pPr>
+        <w:rPr>
+          <w:lang w:val="es-CO"/>
+        </w:rPr>
+      </w:pPr>
+    </w:p>
+    <w:p>
+      <w:pPr>
+        <w:rPr>
+          <w:lang w:val="es-CO"/>
+        </w:rPr>
+      </w:pPr>
+      <w:r>
+        <w:rPr>
+          <w:lang w:val="es-CO"/>
+        </w:rPr>
+        <w:t>Segundo Mockup:</w:t>
+      </w:r>
+    </w:p>
+    <w:p>
+      <w:pPr>
+        <w:rPr>
+          <w:lang w:val="es-CO"/>
+        </w:rPr>
+      </w:pPr>
+      <w:r>
+        <w:rPr>
+          <w:noProof/>
+          <w:lang w:val="es-CO"/>
+        </w:rPr>
+        <w:drawing>
+          <wp:inline distT="0" distB="0" distL="0" distR="0" wp14:anchorId="7C08B376" wp14:editId="009E4934">
+            <wp:extent cx="3200400" cy="2277110"/>
+            <wp:effectExtent l="0" t="0" r="0" b="8890"/>
+            <wp:docPr id="3" name="Imagen 3" descr="Captura de pantalla de un celular&#10;&#10;Descripción generada automáticamente"/>
+            <wp:cNvGraphicFramePr>
+              <a:graphicFrameLocks xmlns:a="http://schemas.openxmlformats.org/drawingml/2006/main" noChangeAspect="1"/>
+            </wp:cNvGraphicFramePr>
+            <a:graphic xmlns:a="http://schemas.openxmlformats.org/drawingml/2006/main">
+              <a:graphicData uri="http://schemas.openxmlformats.org/drawingml/2006/picture">
+                <pic:pic xmlns:pic="http://schemas.openxmlformats.org/drawingml/2006/picture">
+                  <pic:nvPicPr>
+                    <pic:cNvPr id="3" name="Mockup.png"/>
+                    <pic:cNvPicPr/>
+                  </pic:nvPicPr>
+                  <pic:blipFill>
+                    <a:blip r:embed="rId10" cstate="print">
+                      <a:extLst>
+                        <a:ext uri="{28A0092B-C50C-407E-A947-70E740481C1C}">
+                          <a14:useLocalDpi xmlns:a14="http://schemas.microsoft.com/office/drawing/2010/main" val="0"/>
+                        </a:ext>
+                      </a:extLst>
+                    </a:blip>
+                    <a:stretch>
+                      <a:fillRect/>
+                    </a:stretch>
+                  </pic:blipFill>
+                  <pic:spPr>
+                    <a:xfrm>
+                      <a:off x="0" y="0"/>
+                      <a:ext cx="3200400" cy="2277110"/>
+                    </a:xfrm>
+                    <a:prstGeom prst="rect">
+                      <a:avLst/>
+                    </a:prstGeom>
+                  </pic:spPr>
+                </pic:pic>
+              </a:graphicData>
+            </a:graphic>
+          </wp:inline>
+        </w:drawing>
+      </w:r>
+    </w:p>
+    <w:p>
+      <w:pPr>
+        <w:rPr>
+          <w:lang w:val="es-CO"/>
+        </w:rPr>
+      </w:pPr>
+      <w:r>
+        <w:rPr>
+          <w:lang w:val="es-CO"/>
+        </w:rPr>
+        <w:t>Versión Actual:</w:t>
+      </w:r>
+    </w:p>
+    <w:p>
+      <w:pPr>
         <w:pBdr>
           <w:top w:val="nil"/>
           <w:left w:val="nil"/>
@@ -1742,111 +2039,55 @@
         <w:spacing w:before="120" w:after="120"/>
         <w:jc w:val="both"/>
         <w:rPr>
-          <w:color w:val="000000"/>
-          <w:lang w:val="es-CO"/>
-        </w:rPr>
-      </w:pPr>
-      <w:r>
-        <w:rPr>
-          <w:color w:val="000000"/>
-          <w:lang w:val="es-CO"/>
-        </w:rPr>
-        <w:t xml:space="preserve">Se debe incluir una descripción general de la interfaz de usuario del software. Si se propone el desarrollo de una interfaz de usuario gráfica, se espera que se usen </w:t>
-      </w:r>
-      <w:r>
-        <w:rPr>
-          <w:i/>
-          <w:color w:val="000000"/>
-          <w:lang w:val="es-CO"/>
-        </w:rPr>
-        <w:t>Mock Ups</w:t>
-      </w:r>
-      <w:r>
-        <w:rPr>
-          <w:color w:val="000000"/>
-          <w:lang w:val="es-CO"/>
-        </w:rPr>
-        <w:t> (fotomontajes o figu</w:t>
-      </w:r>
-      <w:r>
-        <w:rPr>
-          <w:lang w:val="es-CO"/>
-        </w:rPr>
-        <w:t>ras</w:t>
-      </w:r>
-      <w:r>
-        <w:rPr>
-          <w:color w:val="000000"/>
-          <w:lang w:val="es-CO"/>
-        </w:rPr>
-        <w:t xml:space="preserve">) que le permitan al </w:t>
-      </w:r>
-      <w:r>
-        <w:rPr>
-          <w:lang w:val="es-CO"/>
-        </w:rPr>
-        <w:t xml:space="preserve">futuro usuario </w:t>
-      </w:r>
-      <w:r>
-        <w:rPr>
-          <w:color w:val="000000"/>
-          <w:lang w:val="es-CO"/>
-        </w:rPr>
-        <w:t xml:space="preserve"> vis</w:t>
-      </w:r>
-      <w:r>
-        <w:rPr>
-          <w:lang w:val="es-CO"/>
-        </w:rPr>
-        <w:t>u</w:t>
-      </w:r>
-      <w:r>
-        <w:rPr>
-          <w:color w:val="000000"/>
-          <w:lang w:val="es-CO"/>
-        </w:rPr>
-        <w:t xml:space="preserve">alizar </w:t>
-      </w:r>
-      <w:r>
-        <w:rPr>
-          <w:lang w:val="es-CO"/>
-        </w:rPr>
-        <w:t xml:space="preserve">cómo </w:t>
-      </w:r>
-      <w:r>
-        <w:rPr>
-          <w:color w:val="000000"/>
-          <w:lang w:val="es-CO"/>
-        </w:rPr>
-        <w:t>quedarán los diseños.</w:t>
-      </w:r>
-    </w:p>
-    <w:p>
-      <w:pPr>
-        <w:pBdr>
-          <w:top w:val="nil"/>
-          <w:left w:val="nil"/>
-          <w:bottom w:val="nil"/>
-          <w:right w:val="nil"/>
-          <w:between w:val="nil"/>
-        </w:pBdr>
-        <w:spacing w:before="120" w:after="120"/>
-        <w:jc w:val="both"/>
-        <w:rPr>
-          <w:lang w:val="es-CO"/>
-        </w:rPr>
-      </w:pPr>
-      <w:r>
-        <w:rPr>
-          <w:lang w:val="es-CO"/>
-        </w:rPr>
-        <w:t xml:space="preserve">NOTA: Existen múltiples herramientas que ayudan en este tipo de tareas. </w:t>
-      </w:r>
-      <w:r>
-        <w:rPr>
-          <w:lang w:val="es-CO"/>
-        </w:rPr>
-        <w:t>Por ejemplo, podrán encontrar una herramienta útil para esta laboren: https://balsamiq.com/</w:t>
+          <w:lang w:val="es-CO"/>
+        </w:rPr>
+      </w:pPr>
+      <w:r>
+        <w:rPr>
+          <w:noProof/>
+          <w:lang w:val="es-CO"/>
+        </w:rPr>
+        <w:drawing>
+          <wp:inline distT="0" distB="0" distL="0" distR="0" wp14:anchorId="10934CAC" wp14:editId="61D3DD2B">
+            <wp:extent cx="3200400" cy="1800225"/>
+            <wp:effectExtent l="0" t="0" r="0" b="9525"/>
+            <wp:docPr id="4" name="Imagen 4" descr="Captura de pantalla de un celular&#10;&#10;Descripción generada automáticamente"/>
+            <wp:cNvGraphicFramePr>
+              <a:graphicFrameLocks xmlns:a="http://schemas.openxmlformats.org/drawingml/2006/main" noChangeAspect="1"/>
+            </wp:cNvGraphicFramePr>
+            <a:graphic xmlns:a="http://schemas.openxmlformats.org/drawingml/2006/main">
+              <a:graphicData uri="http://schemas.openxmlformats.org/drawingml/2006/picture">
+                <pic:pic xmlns:pic="http://schemas.openxmlformats.org/drawingml/2006/picture">
+                  <pic:nvPicPr>
+                    <pic:cNvPr id="4" name="Version Actual.jpg"/>
+                    <pic:cNvPicPr/>
+                  </pic:nvPicPr>
+                  <pic:blipFill>
+                    <a:blip r:embed="rId11" cstate="print">
+                      <a:extLst>
+                        <a:ext uri="{28A0092B-C50C-407E-A947-70E740481C1C}">
+                          <a14:useLocalDpi xmlns:a14="http://schemas.microsoft.com/office/drawing/2010/main" val="0"/>
+                        </a:ext>
+                      </a:extLst>
+                    </a:blip>
+                    <a:stretch>
+                      <a:fillRect/>
+                    </a:stretch>
+                  </pic:blipFill>
+                  <pic:spPr>
+                    <a:xfrm>
+                      <a:off x="0" y="0"/>
+                      <a:ext cx="3200400" cy="1800225"/>
+                    </a:xfrm>
+                    <a:prstGeom prst="rect">
+                      <a:avLst/>
+                    </a:prstGeom>
+                  </pic:spPr>
+                </pic:pic>
+              </a:graphicData>
+            </a:graphic>
+          </wp:inline>
+        </w:drawing>
       </w:r>
     </w:p>
     <w:p>
@@ -1910,79 +2151,38 @@
           <w:color w:val="000000"/>
           <w:lang w:val="es-CO"/>
         </w:rPr>
-        <w:t>En esta sección se debe describe el entorno en el que se desarrollará el software, así como el entorno en el que operará el software</w:t>
-      </w:r>
-      <w:r>
+        <w:t>El software se está desarrollando en el SO windows 10 64 bits, en un procesador intel i5 6200U @ 2.3 GHz y una memoria ram de 4 GB.</w:t>
+      </w:r>
+    </w:p>
+    <w:p>
+      <w:pPr>
+        <w:shd w:val="clear" w:color="auto" w:fill="FFFFFF"/>
+        <w:jc w:val="both"/>
         <w:rPr>
           <w:color w:val="000000"/>
           <w:lang w:val="es-CO"/>
         </w:rPr>
-        <w:t xml:space="preserve"> en tiempo de ejecución</w:t>
-      </w:r>
+      </w:pPr>
       <w:r>
         <w:rPr>
           <w:color w:val="000000"/>
           <w:lang w:val="es-CO"/>
         </w:rPr>
-        <w:t>, espec</w:t>
-      </w:r>
-      <w:r>
-        <w:rPr>
-          <w:lang w:val="es-CO"/>
-        </w:rPr>
-        <w:t>í</w:t>
+        <w:t>Las aplicaciones creadas en java pueden ejecutarse en cualquier máquina virtual Java (JVM) sin importar la arquitectura de la computadora</w:t>
       </w:r>
       <w:r>
         <w:rPr>
           <w:color w:val="000000"/>
           <w:lang w:val="es-CO"/>
         </w:rPr>
-        <w:t xml:space="preserve">ficamente el </w:t>
-      </w:r>
-      <w:r>
-        <w:rPr>
-          <w:lang w:val="es-CO"/>
-        </w:rPr>
-        <w:t>s</w:t>
+        <w:t>,</w:t>
       </w:r>
       <w:r>
         <w:rPr>
           <w:color w:val="000000"/>
           <w:lang w:val="es-CO"/>
         </w:rPr>
-        <w:t>istema operativ</w:t>
-      </w:r>
-      <w:r>
-        <w:rPr>
-          <w:lang w:val="es-CO"/>
-        </w:rPr>
-        <w:t>o</w:t>
-      </w:r>
-      <w:r>
-        <w:rPr>
-          <w:lang w:val="es-CO"/>
-        </w:rPr>
-        <w:t>, recursos</w:t>
-      </w:r>
-      <w:r>
-        <w:rPr>
-          <w:color w:val="000000"/>
-          <w:lang w:val="es-CO"/>
-        </w:rPr>
-        <w:t xml:space="preserve"> y el hardware </w:t>
-      </w:r>
-      <w:r>
-        <w:rPr>
-          <w:lang w:val="es-CO"/>
-        </w:rPr>
-        <w:t>sobre el que operará el software</w:t>
-      </w:r>
-      <w:r>
-        <w:rPr>
-          <w:color w:val="000000"/>
-          <w:lang w:val="es-CO"/>
-        </w:rPr>
-        <w:t>.</w:t>
+        <w:t xml:space="preserve"> por lo que nuestra aplicación podrá ejecutarse sin problemas en los sistemas operativos más comunes (Windows, MacOS, Linux).</w:t>
       </w:r>
     </w:p>
     <w:p>
@@ -2004,8 +2204,6 @@
           <w:szCs w:val="22"/>
         </w:rPr>
       </w:pPr>
-      <w:bookmarkStart w:id="2" w:name="_heading=h.uize9oro8zhl" w:colFirst="0" w:colLast="0"/>
-      <w:bookmarkEnd w:id="2"/>
       <w:r>
         <w:rPr>
           <w:sz w:val="22"/>
@@ -2096,7 +2294,7 @@
           <w:lang w:val="es-CO"/>
         </w:rPr>
       </w:pPr>
-      <w:hyperlink r:id="rId9">
+      <w:hyperlink r:id="rId12">
         <w:r>
           <w:rPr>
             <w:color w:val="1155CC"/>
@@ -2204,6 +2402,7 @@
           <w:noProof/>
           <w:lang w:val="es-CO" w:eastAsia="es-CO"/>
         </w:rPr>
+        <w:lastRenderedPageBreak/>
         <w:drawing>
           <wp:inline distT="0" distB="0" distL="0" distR="0" wp14:anchorId="69252950" wp14:editId="69252951">
             <wp:extent cx="3297785" cy="1419225"/>
@@ -2220,7 +2419,7 @@
                     <pic:cNvPicPr/>
                   </pic:nvPicPr>
                   <pic:blipFill>
-                    <a:blip r:embed="rId10" cstate="print">
+                    <a:blip r:embed="rId13" cstate="print">
                       <a:extLst>
                         <a:ext uri="{28A0092B-C50C-407E-A947-70E740481C1C}">
                           <a14:useLocalDpi xmlns:a14="http://schemas.microsoft.com/office/drawing/2010/main" val="0"/>
@@ -2328,7 +2527,7 @@
           <w:lang w:val="es-ES"/>
         </w:rPr>
       </w:pPr>
-      <w:hyperlink r:id="rId11">
+      <w:hyperlink r:id="rId14">
         <w:r>
           <w:rPr>
             <w:color w:val="1155CC"/>
@@ -2427,7 +2626,21 @@
         <w:rPr>
           <w:lang w:val="es-CO"/>
         </w:rPr>
-        <w:t>Tercero, para estas listas implementadas como arreglos se deben  soportar por lo menos las siguientes operaciones funcionales:</w:t>
+        <w:t xml:space="preserve">Tercero, para estas listas implementadas como arreglos se </w:t>
+      </w:r>
+      <w:proofErr w:type="gramStart"/>
+      <w:r>
+        <w:rPr>
+          <w:lang w:val="es-CO"/>
+        </w:rPr>
+        <w:t>deben  soportar</w:t>
+      </w:r>
+      <w:proofErr w:type="gramEnd"/>
+      <w:r>
+        <w:rPr>
+          <w:lang w:val="es-CO"/>
+        </w:rPr>
+        <w:t xml:space="preserve"> por lo menos las siguientes operaciones funcionales:</w:t>
       </w:r>
     </w:p>
     <w:p>
@@ -2614,8 +2827,8 @@
           <w:szCs w:val="22"/>
         </w:rPr>
       </w:pPr>
-      <w:bookmarkStart w:id="3" w:name="_heading=h.pm5i6ici9yfm" w:colFirst="0" w:colLast="0"/>
-      <w:bookmarkEnd w:id="3"/>
+      <w:bookmarkStart w:id="2" w:name="_heading=h.pm5i6ici9yfm" w:colFirst="0" w:colLast="0"/>
+      <w:bookmarkEnd w:id="2"/>
       <w:r>
         <w:rPr>
           <w:sz w:val="22"/>
@@ -2810,7 +3023,6 @@
           <w:iCs/>
           <w:lang w:val="es-CO"/>
         </w:rPr>
-        <w:lastRenderedPageBreak/>
         <w:t xml:space="preserve">Agregar </w:t>
       </w:r>
       <w:r>
@@ -3584,7 +3796,7 @@
                     </pic:cNvPicPr>
                   </pic:nvPicPr>
                   <pic:blipFill>
-                    <a:blip r:embed="rId12" cstate="print">
+                    <a:blip r:embed="rId15" cstate="print">
                       <a:extLst>
                         <a:ext uri="{28A0092B-C50C-407E-A947-70E740481C1C}">
                           <a14:useLocalDpi xmlns:a14="http://schemas.microsoft.com/office/drawing/2010/main" val="0"/>
@@ -4527,7 +4739,7 @@
                     </pic:cNvPicPr>
                   </pic:nvPicPr>
                   <pic:blipFill>
-                    <a:blip r:embed="rId13" cstate="print">
+                    <a:blip r:embed="rId16" cstate="print">
                       <a:extLst>
                         <a:ext uri="{28A0092B-C50C-407E-A947-70E740481C1C}">
                           <a14:useLocalDpi xmlns:a14="http://schemas.microsoft.com/office/drawing/2010/main" val="0"/>
@@ -5163,6 +5375,7 @@
               <w:jc w:val="both"/>
             </w:pPr>
             <w:r>
+              <w:lastRenderedPageBreak/>
               <w:t>1000000</w:t>
             </w:r>
           </w:p>
@@ -5396,7 +5609,7 @@
                     </pic:cNvPicPr>
                   </pic:nvPicPr>
                   <pic:blipFill>
-                    <a:blip r:embed="rId14" cstate="print">
+                    <a:blip r:embed="rId17" cstate="print">
                       <a:extLst>
                         <a:ext uri="{28A0092B-C50C-407E-A947-70E740481C1C}">
                           <a14:useLocalDpi xmlns:a14="http://schemas.microsoft.com/office/drawing/2010/main" val="0"/>
@@ -5548,7 +5761,7 @@
         </w:rPr>
         <w:t xml:space="preserve"> </w:t>
       </w:r>
-      <w:bookmarkStart w:id="4" w:name="_Hlk38037612"/>
+      <w:bookmarkStart w:id="3" w:name="_Hlk38037612"/>
       <w:r>
         <w:rPr>
           <w:lang w:val="es-CO"/>
@@ -5567,7 +5780,7 @@
         </w:rPr>
         <w:t xml:space="preserve"> y sus respectivas gráficas.</w:t>
       </w:r>
-      <w:bookmarkEnd w:id="4"/>
+      <w:bookmarkEnd w:id="3"/>
     </w:p>
     <w:p>
       <w:pPr>
@@ -6349,7 +6562,7 @@
                     </pic:cNvPicPr>
                   </pic:nvPicPr>
                   <pic:blipFill>
-                    <a:blip r:embed="rId15" cstate="print">
+                    <a:blip r:embed="rId18" cstate="print">
                       <a:extLst>
                         <a:ext uri="{28A0092B-C50C-407E-A947-70E740481C1C}">
                           <a14:useLocalDpi xmlns:a14="http://schemas.microsoft.com/office/drawing/2010/main" val="0"/>
@@ -6928,7 +7141,6 @@
               <w:jc w:val="both"/>
             </w:pPr>
             <w:r>
-              <w:lastRenderedPageBreak/>
               <w:t>1000000</w:t>
             </w:r>
           </w:p>
@@ -7146,7 +7358,7 @@
                     </pic:cNvPicPr>
                   </pic:nvPicPr>
                   <pic:blipFill>
-                    <a:blip r:embed="rId16" cstate="print">
+                    <a:blip r:embed="rId19" cstate="print">
                       <a:extLst>
                         <a:ext uri="{28A0092B-C50C-407E-A947-70E740481C1C}">
                           <a14:useLocalDpi xmlns:a14="http://schemas.microsoft.com/office/drawing/2010/main" val="0"/>
@@ -7358,25 +7570,7 @@
         <w:rPr>
           <w:lang w:val="es-CO"/>
         </w:rPr>
-        <w:t xml:space="preserve">deshacer y rehacer cierta cantidad de caracteres. </w:t>
-      </w:r>
-      <w:r>
-        <w:rPr>
-          <w:lang w:val="es-CO"/>
-        </w:rPr>
-        <w:t xml:space="preserve">A continuación, se muestran las tablas de comparación del tiempo de ejecución respecto a la cantidad </w:t>
-      </w:r>
-      <w:r>
-        <w:rPr>
-          <w:lang w:val="es-CO"/>
-        </w:rPr>
-        <w:t xml:space="preserve">de caracteres </w:t>
-      </w:r>
-      <w:r>
-        <w:rPr>
-          <w:lang w:val="es-CO"/>
-        </w:rPr>
-        <w:t>y sus respectivas gráficas.</w:t>
+        <w:t>deshacer y rehacer cierta cantidad de caracteres. A continuación, se muestran las tablas de comparación del tiempo de ejecución respecto a la cantidad de caracteres y sus respectivas gráficas.</w:t>
       </w:r>
     </w:p>
     <w:p>
@@ -8351,7 +8545,7 @@
                     </pic:cNvPicPr>
                   </pic:nvPicPr>
                   <pic:blipFill>
-                    <a:blip r:embed="rId17" cstate="print">
+                    <a:blip r:embed="rId20" cstate="print">
                       <a:extLst>
                         <a:ext uri="{28A0092B-C50C-407E-A947-70E740481C1C}">
                           <a14:useLocalDpi xmlns:a14="http://schemas.microsoft.com/office/drawing/2010/main" val="0"/>
@@ -9215,6 +9409,7 @@
                 <w:sz w:val="18"/>
                 <w:szCs w:val="18"/>
               </w:rPr>
+              <w:lastRenderedPageBreak/>
               <w:t>10000000</w:t>
             </w:r>
           </w:p>
@@ -9384,7 +9579,7 @@
                     </pic:cNvPicPr>
                   </pic:nvPicPr>
                   <pic:blipFill>
-                    <a:blip r:embed="rId18" cstate="print">
+                    <a:blip r:embed="rId21" cstate="print">
                       <a:extLst>
                         <a:ext uri="{28A0092B-C50C-407E-A947-70E740481C1C}">
                           <a14:useLocalDpi xmlns:a14="http://schemas.microsoft.com/office/drawing/2010/main" val="0"/>
@@ -9510,25 +9705,7 @@
         <w:rPr>
           <w:lang w:val="es-CO"/>
         </w:rPr>
-        <w:t xml:space="preserve">eron dependiendo de la cantidad de entradas. </w:t>
-      </w:r>
-      <w:r>
-        <w:rPr>
-          <w:lang w:val="es-CO"/>
-        </w:rPr>
-        <w:t xml:space="preserve">A continuación, se muestran las tablas de comparación del tiempo de ejecución respecto a la cantidad de </w:t>
-      </w:r>
-      <w:r>
-        <w:rPr>
-          <w:lang w:val="es-CO"/>
-        </w:rPr>
-        <w:t xml:space="preserve">entradas </w:t>
-      </w:r>
-      <w:r>
-        <w:rPr>
-          <w:lang w:val="es-CO"/>
-        </w:rPr>
-        <w:t>y sus respectivas gráficas.</w:t>
+        <w:t>eron dependiendo de la cantidad de entradas. A continuación, se muestran las tablas de comparación del tiempo de ejecución respecto a la cantidad de entradas y sus respectivas gráficas.</w:t>
       </w:r>
     </w:p>
     <w:p>
@@ -10067,14 +10244,7 @@
                 <w:sz w:val="18"/>
                 <w:szCs w:val="18"/>
               </w:rPr>
-              <w:t>n</w:t>
-            </w:r>
-            <w:r>
-              <w:rPr>
-                <w:sz w:val="18"/>
-                <w:szCs w:val="18"/>
-              </w:rPr>
-              <w:t>s</w:t>
+              <w:t>ns</w:t>
             </w:r>
           </w:p>
         </w:tc>
@@ -10498,7 +10668,7 @@
                     </pic:cNvPicPr>
                   </pic:nvPicPr>
                   <pic:blipFill>
-                    <a:blip r:embed="rId19" cstate="print">
+                    <a:blip r:embed="rId22" cstate="print">
                       <a:extLst>
                         <a:ext uri="{28A0092B-C50C-407E-A947-70E740481C1C}">
                           <a14:useLocalDpi xmlns:a14="http://schemas.microsoft.com/office/drawing/2010/main" val="0"/>
@@ -11583,7 +11753,7 @@
                     </pic:cNvPicPr>
                   </pic:nvPicPr>
                   <pic:blipFill>
-                    <a:blip r:embed="rId20" cstate="print">
+                    <a:blip r:embed="rId23" cstate="print">
                       <a:extLst>
                         <a:ext uri="{28A0092B-C50C-407E-A947-70E740481C1C}">
                           <a14:useLocalDpi xmlns:a14="http://schemas.microsoft.com/office/drawing/2010/main" val="0"/>
@@ -12292,19 +12462,11 @@
         <w:rPr>
           <w:lang w:val="es-CO"/>
         </w:rPr>
-        <w:t>.</w:t>
-      </w:r>
-      <w:bookmarkStart w:id="5" w:name="_GoBack"/>
-      <w:bookmarkEnd w:id="5"/>
-      <w:r>
-        <w:rPr>
-          <w:lang w:val="es-CO"/>
-        </w:rPr>
-        <w:t xml:space="preserve"> </w:t>
+        <w:t xml:space="preserve">. </w:t>
       </w:r>
     </w:p>
     <w:sectPr>
-      <w:headerReference w:type="default" r:id="rId21"/>
+      <w:headerReference w:type="default" r:id="rId24"/>
       <w:pgSz w:w="12240" w:h="15840" w:code="1"/>
       <w:pgMar w:top="1008" w:right="936" w:bottom="1008" w:left="936" w:header="432" w:footer="432" w:gutter="0"/>
       <w:cols w:num="2" w:space="288"/>
@@ -14881,7 +15043,7 @@
     </w:rPrDefault>
     <w:pPrDefault/>
   </w:docDefaults>
-  <w:latentStyles w:defLockedState="0" w:defUIPriority="0" w:defSemiHidden="0" w:defUnhideWhenUsed="0" w:defQFormat="0" w:count="377">
+  <w:latentStyles w:defLockedState="0" w:defUIPriority="0" w:defSemiHidden="0" w:defUnhideWhenUsed="0" w:defQFormat="0" w:count="376">
     <w:lsdException w:name="Normal" w:qFormat="1"/>
     <w:lsdException w:name="heading 1" w:qFormat="1"/>
     <w:lsdException w:name="heading 2" w:qFormat="1"/>
@@ -15169,7 +15331,6 @@
     <w:lsdException w:name="Hashtag" w:semiHidden="1" w:uiPriority="99" w:unhideWhenUsed="1"/>
     <w:lsdException w:name="Unresolved Mention" w:semiHidden="1" w:uiPriority="99" w:unhideWhenUsed="1"/>
     <w:lsdException w:name="Smart Link" w:semiHidden="1" w:uiPriority="99" w:unhideWhenUsed="1"/>
-    <w:lsdException w:name="Smart Link Error" w:semiHidden="1" w:uiPriority="99" w:unhideWhenUsed="1"/>
   </w:latentStyles>
   <w:style w:type="paragraph" w:default="1" w:styleId="Normal">
     <w:name w:val="Normal"/>
@@ -15357,6 +15518,7 @@
   <w:style w:type="character" w:default="1" w:styleId="Fuentedeprrafopredeter">
     <w:name w:val="Default Paragraph Font"/>
     <w:uiPriority w:val="1"/>
+    <w:semiHidden/>
     <w:unhideWhenUsed/>
   </w:style>
   <w:style w:type="table" w:default="1" w:styleId="Tablanormal">
@@ -15678,6 +15840,18 @@
       </w:tblBorders>
     </w:tblPr>
   </w:style>
+  <w:style w:type="character" w:styleId="Mencinsinresolver">
+    <w:name w:val="Unresolved Mention"/>
+    <w:basedOn w:val="Fuentedeprrafopredeter"/>
+    <w:uiPriority w:val="99"/>
+    <w:semiHidden/>
+    <w:unhideWhenUsed/>
+    <w:rsid w:val="00D90ADA"/>
+    <w:rPr>
+      <w:color w:val="605E5C"/>
+      <w:shd w:val="clear" w:color="auto" w:fill="E1DFDD"/>
+    </w:rPr>
+  </w:style>
 </w:styles>
 </file>
 
@@ -15947,7 +16121,7 @@
 </file>
 
 <file path=customXml/itemProps1.xml><?xml version="1.0" encoding="utf-8"?>
-<ds:datastoreItem xmlns:ds="http://schemas.openxmlformats.org/officeDocument/2006/customXml" ds:itemID="{EC4090B0-E8C4-4CAD-90D8-205E536348F1}">
+<ds:datastoreItem xmlns:ds="http://schemas.openxmlformats.org/officeDocument/2006/customXml" ds:itemID="{7B571D29-74AB-4119-AB50-89A7B339081A}">
   <ds:schemaRefs>
     <ds:schemaRef ds:uri="http://schemas.openxmlformats.org/officeDocument/2006/bibliography"/>
   </ds:schemaRefs>

</xml_diff>